<commit_message>
artifact update: architecture notebook
</commit_message>
<xml_diff>
--- a/attachments/files-odt/cadernoarquitetura.docx
+++ b/attachments/files-odt/cadernoarquitetura.docx
@@ -319,23 +319,7 @@
           <w:sz w:val="20"/>
           <w:szCs w:val="16"/>
         </w:rPr>
-        <w:t xml:space="preserve">Neste projeto, pode ser observado que é necessário que se tenha uma disposição com diferentes componentes e alguns destes componentes serão dependentes um do outro, de forma que é necessário que exista um vínculo por trás desses componentes que permita essa comunicação entre </w:t>
-      </w:r>
-      <w:proofErr w:type="gramStart"/>
-      <w:r>
-        <w:rPr>
-          <w:sz w:val="20"/>
-          <w:szCs w:val="16"/>
-        </w:rPr>
-        <w:t>os mesmos</w:t>
-      </w:r>
-      <w:proofErr w:type="gramEnd"/>
-      <w:r>
-        <w:rPr>
-          <w:sz w:val="20"/>
-          <w:szCs w:val="16"/>
-        </w:rPr>
-        <w:t>.</w:t>
+        <w:t>Neste projeto, pode ser observado que é necessário que se tenha uma disposição com diferentes componentes e alguns destes componentes serão dependentes um do outro, de forma que é necessário que exista um vínculo por trás desses componentes que permita essa comunicação entre os mesmos.</w:t>
       </w:r>
     </w:p>
     <w:p>
@@ -1147,18 +1131,36 @@
         <w:spacing w:line="240" w:lineRule="auto"/>
         <w:ind w:firstLine="0"/>
         <w:jc w:val="both"/>
-      </w:pPr>
-      <w:r>
-        <w:t>Mecanismo Arquitetural 1</w:t>
-      </w:r>
-    </w:p>
-    <w:p>
-      <w:pPr>
-        <w:jc w:val="both"/>
-      </w:pPr>
-      <w:r>
+        <w:rPr>
+          <w:sz w:val="16"/>
+          <w:szCs w:val="16"/>
+        </w:rPr>
+      </w:pPr>
+      <w:r>
+        <w:t>Sistema de visão</w:t>
+      </w:r>
+    </w:p>
+    <w:p>
+      <w:pPr>
+        <w:jc w:val="both"/>
+        <w:rPr>
+          <w:sz w:val="20"/>
+          <w:szCs w:val="16"/>
+        </w:rPr>
+      </w:pPr>
+      <w:r>
+        <w:rPr>
+          <w:sz w:val="20"/>
+          <w:szCs w:val="16"/>
+        </w:rPr>
         <w:tab/>
-        <w:t>Descrever a finalidade, os atributos e a função do mecanismo de arquitetura.</w:t>
+      </w:r>
+      <w:r>
+        <w:rPr>
+          <w:sz w:val="20"/>
+          <w:szCs w:val="16"/>
+        </w:rPr>
+        <w:t>Corresponde à interface que o sistema possui com o usuário, sendo que de acordo com o usuário, cidadão ou gestor do posto de saúde, existe uma visualização que é projetada.</w:t>
       </w:r>
     </w:p>
     <w:p>
@@ -1169,23 +1171,120 @@
         <w:jc w:val="both"/>
       </w:pPr>
       <w:r>
-        <w:t>Mecanismo Arquitetural 2</w:t>
-      </w:r>
-    </w:p>
-    <w:p>
-      <w:pPr>
-        <w:ind w:firstLine="720"/>
-        <w:jc w:val="both"/>
-      </w:pPr>
-      <w:r>
-        <w:t>Descrever a finalidade, os atributos e a função do mecanismo de arquitetura.</w:t>
-      </w:r>
+        <w:t>Identificação do ator</w:t>
+      </w:r>
+    </w:p>
+    <w:p>
+      <w:pPr>
+        <w:rPr>
+          <w:sz w:val="20"/>
+          <w:szCs w:val="16"/>
+        </w:rPr>
+      </w:pPr>
+      <w:r>
+        <w:tab/>
+      </w:r>
+      <w:r>
+        <w:rPr>
+          <w:sz w:val="20"/>
+          <w:szCs w:val="16"/>
+        </w:rPr>
+        <w:t>O usuário precisa se identificar, seja ele cidadão ou gestor, pois de acordo com a sua identificação existe um cenário disponibilizado.</w:t>
+      </w:r>
+    </w:p>
+    <w:p>
+      <w:pPr>
+        <w:pStyle w:val="Ttulo2"/>
+        <w:spacing w:line="240" w:lineRule="auto"/>
+        <w:ind w:firstLine="0"/>
+        <w:jc w:val="both"/>
+      </w:pPr>
+      <w:r>
+        <w:t>Sistema de gestão para o cidadão</w:t>
+      </w:r>
+    </w:p>
+    <w:p>
+      <w:pPr>
+        <w:rPr>
+          <w:sz w:val="20"/>
+          <w:szCs w:val="16"/>
+        </w:rPr>
+      </w:pPr>
+      <w:r>
+        <w:tab/>
+      </w:r>
+      <w:r>
+        <w:rPr>
+          <w:sz w:val="20"/>
+          <w:szCs w:val="16"/>
+        </w:rPr>
+        <w:t xml:space="preserve">O sistema de gestão permite acesso à área de consulta dos medicamentos, permitindo ter acesso as informações do medicamento. Além de permitir acesso ao seu perfil. </w:t>
+      </w:r>
+    </w:p>
+    <w:p>
+      <w:pPr>
+        <w:pStyle w:val="Ttulo2"/>
+        <w:spacing w:line="240" w:lineRule="auto"/>
+        <w:ind w:firstLine="0"/>
+        <w:jc w:val="both"/>
+        <w:rPr>
+          <w:sz w:val="16"/>
+          <w:szCs w:val="16"/>
+        </w:rPr>
+      </w:pPr>
+      <w:r>
+        <w:t>Sistema de gestão para o gestor do posto de saúde</w:t>
+      </w:r>
+    </w:p>
+    <w:p>
+      <w:pPr>
+        <w:rPr>
+          <w:sz w:val="20"/>
+          <w:szCs w:val="16"/>
+        </w:rPr>
+      </w:pPr>
+      <w:r>
+        <w:rPr>
+          <w:sz w:val="20"/>
+          <w:szCs w:val="16"/>
+        </w:rPr>
+        <w:tab/>
+        <w:t xml:space="preserve">O sistema de gestão para o gestor do posto de saúde permite acesso </w:t>
+      </w:r>
+      <w:r>
+        <w:rPr>
+          <w:sz w:val="20"/>
+          <w:szCs w:val="16"/>
+        </w:rPr>
+        <w:t xml:space="preserve">ao cadastro, atualização e deletar o medicamento. Sendo assim, o gestor deve promover o controle dos medicamentos, e em caso de um medicamento </w:t>
+      </w:r>
+      <w:r>
+        <w:rPr>
+          <w:sz w:val="20"/>
+          <w:szCs w:val="16"/>
+        </w:rPr>
+        <w:lastRenderedPageBreak/>
+        <w:t>em baixa quantidade no estoque, deve ser solicitado uma reposição de medicamento. Algo que apenas o perfil do gestor pode solicitar. Sendo assim, deve existir uma métrica indicando um nível baixo de medicamento, para esta finalidade, caso tenha apenas 10 unidades do medicamento isso é considerado um nível baixo, solicitando assim a reposição do medicamento.</w:t>
+      </w:r>
+    </w:p>
+    <w:p/>
+    <w:p>
+      <w:pPr>
+        <w:rPr>
+          <w:sz w:val="20"/>
+          <w:szCs w:val="16"/>
+        </w:rPr>
+      </w:pPr>
     </w:p>
     <w:p>
       <w:pPr>
         <w:pStyle w:val="Corpodetexto"/>
         <w:spacing w:line="240" w:lineRule="auto"/>
         <w:jc w:val="both"/>
+        <w:rPr>
+          <w:sz w:val="20"/>
+          <w:szCs w:val="16"/>
+        </w:rPr>
       </w:pPr>
     </w:p>
     <w:p>
@@ -1227,22 +1326,81 @@
         <w:jc w:val="both"/>
       </w:pPr>
       <w:r>
+        <w:t xml:space="preserve">Camadas ou Framework da Arquitetura </w:t>
+      </w:r>
+    </w:p>
+    <w:p>
+      <w:pPr>
+        <w:rPr>
+          <w:sz w:val="20"/>
+          <w:szCs w:val="16"/>
+        </w:rPr>
+      </w:pPr>
+    </w:p>
+    <w:p>
+      <w:pPr>
+        <w:ind w:firstLine="360"/>
+        <w:rPr>
+          <w:sz w:val="20"/>
+          <w:szCs w:val="16"/>
+        </w:rPr>
+      </w:pPr>
+      <w:r>
+        <w:rPr>
+          <w:sz w:val="20"/>
+          <w:szCs w:val="16"/>
+        </w:rPr>
+        <w:t>De acordo com a identificação do usuário existe uma sequência de cenários que pode ser disponibilizada pelo sistema.</w:t>
+      </w:r>
+      <w:r>
+        <w:rPr>
+          <w:sz w:val="20"/>
+          <w:szCs w:val="16"/>
+        </w:rPr>
+        <w:t xml:space="preserve"> Segue a imagem da visão lógica da arquitetura que permite identificar as camadas que a arquitetura possui em um nível abstrato.</w:t>
+      </w:r>
+    </w:p>
+    <w:p/>
+    <w:p/>
+    <w:p>
+      <w:pPr>
+        <w:jc w:val="both"/>
+      </w:pPr>
+      <w:r>
+        <w:pict w14:anchorId="1B236E64">
+          <v:shapetype id="_x0000_t75" coordsize="21600,21600" o:spt="75" o:preferrelative="t" path="m@4@5l@4@11@9@11@9@5xe" filled="f" stroked="f">
+            <v:stroke joinstyle="miter"/>
+            <v:formulas>
+              <v:f eqn="if lineDrawn pixelLineWidth 0"/>
+              <v:f eqn="sum @0 1 0"/>
+              <v:f eqn="sum 0 0 @1"/>
+              <v:f eqn="prod @2 1 2"/>
+              <v:f eqn="prod @3 21600 pixelWidth"/>
+              <v:f eqn="prod @3 21600 pixelHeight"/>
+              <v:f eqn="sum @0 0 1"/>
+              <v:f eqn="prod @6 1 2"/>
+              <v:f eqn="prod @7 21600 pixelWidth"/>
+              <v:f eqn="sum @8 21600 0"/>
+              <v:f eqn="prod @7 21600 pixelHeight"/>
+              <v:f eqn="sum @10 21600 0"/>
+            </v:formulas>
+            <v:path o:extrusionok="f" gradientshapeok="t" o:connecttype="rect"/>
+            <o:lock v:ext="edit" aspectratio="t"/>
+          </v:shapetype>
+          <v:shape id="_x0000_i1025" type="#_x0000_t75" style="width:6in;height:304.5pt">
+            <v:imagedata r:id="rId7" o:title="logical view of architecture"/>
+          </v:shape>
+        </w:pict>
+      </w:r>
+    </w:p>
+    <w:p>
+      <w:pPr>
+        <w:pStyle w:val="Ttulo1"/>
+        <w:spacing w:line="240" w:lineRule="auto"/>
+        <w:jc w:val="both"/>
+      </w:pPr>
+      <w:r>
         <w:lastRenderedPageBreak/>
-        <w:t xml:space="preserve">Camadas ou Framework da Arquitetura </w:t>
-      </w:r>
-    </w:p>
-    <w:p>
-      <w:pPr>
-        <w:jc w:val="both"/>
-      </w:pPr>
-    </w:p>
-    <w:p>
-      <w:pPr>
-        <w:pStyle w:val="Ttulo1"/>
-        <w:spacing w:line="240" w:lineRule="auto"/>
-        <w:jc w:val="both"/>
-      </w:pPr>
-      <w:r>
         <w:t xml:space="preserve">Visualizações da arquitetura </w:t>
       </w:r>
     </w:p>
@@ -1250,14 +1408,11 @@
       <w:pPr>
         <w:pStyle w:val="Ttulo2"/>
         <w:spacing w:line="240" w:lineRule="auto"/>
-        <w:ind w:firstLine="0"/>
         <w:jc w:val="both"/>
         <w:rPr>
           <w:rFonts w:ascii="Times New Roman" w:hAnsi="Times New Roman"/>
           <w:b w:val="0"/>
           <w:bCs/>
-          <w:sz w:val="24"/>
-          <w:szCs w:val="24"/>
         </w:rPr>
       </w:pPr>
       <w:r>
@@ -1265,8 +1420,6 @@
           <w:rFonts w:ascii="Times New Roman" w:hAnsi="Times New Roman"/>
           <w:b w:val="0"/>
           <w:bCs/>
-          <w:sz w:val="24"/>
-          <w:szCs w:val="24"/>
         </w:rPr>
         <w:t>A fim de realizar a descrição da visualização da arquitetura de software será descrito e ilustrada as visões de arquitetura lógica e operacional. Além disso também será evidenciado e apresentado o caso de uso do sistema de software.</w:t>
       </w:r>
@@ -1290,382 +1443,54 @@
         </w:numPr>
         <w:spacing w:line="240" w:lineRule="auto"/>
         <w:jc w:val="both"/>
+        <w:rPr>
+          <w:sz w:val="20"/>
+          <w:szCs w:val="16"/>
+        </w:rPr>
       </w:pPr>
       <w:r>
         <w:rPr>
           <w:b/>
           <w:bCs/>
-        </w:rPr>
-        <w:t xml:space="preserve">Lógica: </w:t>
-      </w:r>
-      <w:proofErr w:type="spellStart"/>
-      <w:r>
-        <w:t>Describes</w:t>
-      </w:r>
-      <w:proofErr w:type="spellEnd"/>
-      <w:r>
-        <w:t xml:space="preserve"> </w:t>
-      </w:r>
-      <w:proofErr w:type="spellStart"/>
-      <w:r>
-        <w:t>the</w:t>
-      </w:r>
-      <w:proofErr w:type="spellEnd"/>
-      <w:r>
-        <w:t xml:space="preserve"> </w:t>
-      </w:r>
-      <w:proofErr w:type="spellStart"/>
-      <w:r>
-        <w:t>structure</w:t>
-      </w:r>
-      <w:proofErr w:type="spellEnd"/>
-      <w:r>
-        <w:t xml:space="preserve"> </w:t>
-      </w:r>
-      <w:proofErr w:type="spellStart"/>
-      <w:r>
-        <w:t>and</w:t>
-      </w:r>
-      <w:proofErr w:type="spellEnd"/>
-      <w:r>
-        <w:t xml:space="preserve"> </w:t>
-      </w:r>
-      <w:proofErr w:type="spellStart"/>
-      <w:r>
-        <w:t>behavior</w:t>
-      </w:r>
-      <w:proofErr w:type="spellEnd"/>
-      <w:r>
-        <w:t xml:space="preserve"> </w:t>
-      </w:r>
-      <w:proofErr w:type="spellStart"/>
-      <w:r>
-        <w:t>of</w:t>
-      </w:r>
-      <w:proofErr w:type="spellEnd"/>
-      <w:r>
-        <w:t xml:space="preserve"> </w:t>
-      </w:r>
-      <w:proofErr w:type="spellStart"/>
-      <w:r>
-        <w:t>architecturally</w:t>
-      </w:r>
-      <w:proofErr w:type="spellEnd"/>
-      <w:r>
-        <w:t xml:space="preserve"> </w:t>
-      </w:r>
-      <w:proofErr w:type="spellStart"/>
-      <w:r>
-        <w:t>significant</w:t>
-      </w:r>
-      <w:proofErr w:type="spellEnd"/>
-      <w:r>
-        <w:t xml:space="preserve"> </w:t>
-      </w:r>
-      <w:proofErr w:type="spellStart"/>
-      <w:r>
-        <w:t>portions</w:t>
-      </w:r>
-      <w:proofErr w:type="spellEnd"/>
-      <w:r>
-        <w:t xml:space="preserve"> </w:t>
-      </w:r>
-      <w:proofErr w:type="spellStart"/>
-      <w:r>
-        <w:t>of</w:t>
-      </w:r>
-      <w:proofErr w:type="spellEnd"/>
-      <w:r>
-        <w:t xml:space="preserve"> </w:t>
-      </w:r>
-      <w:proofErr w:type="spellStart"/>
-      <w:r>
-        <w:t>the</w:t>
-      </w:r>
-      <w:proofErr w:type="spellEnd"/>
-      <w:r>
-        <w:t xml:space="preserve"> system. </w:t>
-      </w:r>
-      <w:proofErr w:type="spellStart"/>
-      <w:r>
-        <w:t>This</w:t>
-      </w:r>
-      <w:proofErr w:type="spellEnd"/>
-      <w:r>
-        <w:t xml:space="preserve"> </w:t>
-      </w:r>
-      <w:proofErr w:type="spellStart"/>
-      <w:r>
-        <w:t>might</w:t>
-      </w:r>
-      <w:proofErr w:type="spellEnd"/>
-      <w:r>
-        <w:t xml:space="preserve"> include </w:t>
-      </w:r>
-      <w:proofErr w:type="spellStart"/>
-      <w:r>
-        <w:t>the</w:t>
-      </w:r>
-      <w:proofErr w:type="spellEnd"/>
-      <w:r>
-        <w:t xml:space="preserve"> </w:t>
-      </w:r>
-      <w:proofErr w:type="spellStart"/>
-      <w:r>
-        <w:t>package</w:t>
-      </w:r>
-      <w:proofErr w:type="spellEnd"/>
-      <w:r>
-        <w:t xml:space="preserve"> </w:t>
-      </w:r>
-      <w:proofErr w:type="spellStart"/>
-      <w:r>
-        <w:t>structure</w:t>
-      </w:r>
-      <w:proofErr w:type="spellEnd"/>
-      <w:r>
-        <w:t xml:space="preserve">, </w:t>
-      </w:r>
-      <w:proofErr w:type="spellStart"/>
-      <w:r>
-        <w:t>critical</w:t>
-      </w:r>
-      <w:proofErr w:type="spellEnd"/>
-      <w:r>
-        <w:t xml:space="preserve"> interfaces, </w:t>
-      </w:r>
-      <w:proofErr w:type="spellStart"/>
-      <w:r>
-        <w:t>important</w:t>
-      </w:r>
-      <w:proofErr w:type="spellEnd"/>
-      <w:r>
-        <w:t xml:space="preserve"> classes </w:t>
-      </w:r>
-      <w:proofErr w:type="spellStart"/>
-      <w:r>
-        <w:t>and</w:t>
-      </w:r>
-      <w:proofErr w:type="spellEnd"/>
-      <w:r>
-        <w:t xml:space="preserve"> </w:t>
-      </w:r>
-      <w:proofErr w:type="spellStart"/>
-      <w:r>
-        <w:t>subsystems</w:t>
-      </w:r>
-      <w:proofErr w:type="spellEnd"/>
-      <w:r>
-        <w:t xml:space="preserve">, </w:t>
-      </w:r>
-      <w:proofErr w:type="spellStart"/>
-      <w:r>
-        <w:t>and</w:t>
-      </w:r>
-      <w:proofErr w:type="spellEnd"/>
-      <w:r>
-        <w:t xml:space="preserve"> </w:t>
-      </w:r>
-      <w:proofErr w:type="spellStart"/>
-      <w:r>
-        <w:t>the</w:t>
-      </w:r>
-      <w:proofErr w:type="spellEnd"/>
-      <w:r>
-        <w:t xml:space="preserve"> </w:t>
-      </w:r>
-      <w:proofErr w:type="spellStart"/>
-      <w:r>
-        <w:t>relationships</w:t>
-      </w:r>
-      <w:proofErr w:type="spellEnd"/>
-      <w:r>
-        <w:t xml:space="preserve"> </w:t>
-      </w:r>
-      <w:proofErr w:type="spellStart"/>
-      <w:r>
-        <w:t>between</w:t>
-      </w:r>
-      <w:proofErr w:type="spellEnd"/>
-      <w:r>
-        <w:t xml:space="preserve"> </w:t>
-      </w:r>
-      <w:proofErr w:type="spellStart"/>
-      <w:r>
-        <w:t>these</w:t>
-      </w:r>
-      <w:proofErr w:type="spellEnd"/>
-      <w:r>
-        <w:t xml:space="preserve"> </w:t>
-      </w:r>
-      <w:proofErr w:type="spellStart"/>
-      <w:r>
-        <w:t>elements</w:t>
-      </w:r>
-      <w:proofErr w:type="spellEnd"/>
-      <w:r>
-        <w:t xml:space="preserve">. It </w:t>
-      </w:r>
-      <w:proofErr w:type="spellStart"/>
-      <w:r>
-        <w:t>also</w:t>
-      </w:r>
-      <w:proofErr w:type="spellEnd"/>
-      <w:r>
-        <w:t xml:space="preserve"> includes </w:t>
-      </w:r>
-      <w:proofErr w:type="spellStart"/>
-      <w:r>
-        <w:t>physical</w:t>
-      </w:r>
-      <w:proofErr w:type="spellEnd"/>
-      <w:r>
-        <w:t xml:space="preserve"> </w:t>
-      </w:r>
-      <w:proofErr w:type="spellStart"/>
-      <w:r>
-        <w:t>and</w:t>
-      </w:r>
-      <w:proofErr w:type="spellEnd"/>
-      <w:r>
-        <w:t xml:space="preserve"> </w:t>
-      </w:r>
-      <w:proofErr w:type="spellStart"/>
-      <w:r>
-        <w:t>logical</w:t>
-      </w:r>
-      <w:proofErr w:type="spellEnd"/>
-      <w:r>
-        <w:t xml:space="preserve"> </w:t>
-      </w:r>
-      <w:proofErr w:type="spellStart"/>
-      <w:r>
-        <w:t>views</w:t>
-      </w:r>
-      <w:proofErr w:type="spellEnd"/>
-      <w:r>
-        <w:t xml:space="preserve"> </w:t>
-      </w:r>
-      <w:proofErr w:type="spellStart"/>
-      <w:r>
-        <w:t>of</w:t>
-      </w:r>
-      <w:proofErr w:type="spellEnd"/>
-      <w:r>
-        <w:t xml:space="preserve"> </w:t>
-      </w:r>
-      <w:proofErr w:type="spellStart"/>
-      <w:r>
-        <w:t>persistent</w:t>
-      </w:r>
-      <w:proofErr w:type="spellEnd"/>
-      <w:r>
-        <w:t xml:space="preserve"> data, </w:t>
-      </w:r>
-      <w:proofErr w:type="spellStart"/>
-      <w:r>
-        <w:t>if</w:t>
-      </w:r>
-      <w:proofErr w:type="spellEnd"/>
-      <w:r>
-        <w:t xml:space="preserve"> </w:t>
-      </w:r>
-      <w:proofErr w:type="spellStart"/>
-      <w:r>
-        <w:t>persistence</w:t>
-      </w:r>
-      <w:proofErr w:type="spellEnd"/>
-      <w:r>
-        <w:t xml:space="preserve"> </w:t>
-      </w:r>
-      <w:proofErr w:type="spellStart"/>
-      <w:r>
-        <w:t>will</w:t>
-      </w:r>
-      <w:proofErr w:type="spellEnd"/>
-      <w:r>
-        <w:t xml:space="preserve"> </w:t>
-      </w:r>
-      <w:proofErr w:type="spellStart"/>
-      <w:r>
-        <w:t>be</w:t>
-      </w:r>
-      <w:proofErr w:type="spellEnd"/>
-      <w:r>
-        <w:t xml:space="preserve"> </w:t>
-      </w:r>
-      <w:proofErr w:type="spellStart"/>
-      <w:r>
-        <w:t>built</w:t>
-      </w:r>
-      <w:proofErr w:type="spellEnd"/>
-      <w:r>
-        <w:t xml:space="preserve"> </w:t>
-      </w:r>
-      <w:proofErr w:type="spellStart"/>
-      <w:r>
-        <w:t>into</w:t>
-      </w:r>
-      <w:proofErr w:type="spellEnd"/>
-      <w:r>
-        <w:t xml:space="preserve"> </w:t>
-      </w:r>
-      <w:proofErr w:type="spellStart"/>
-      <w:r>
-        <w:t>the</w:t>
-      </w:r>
-      <w:proofErr w:type="spellEnd"/>
-      <w:r>
-        <w:t xml:space="preserve"> system. </w:t>
-      </w:r>
-      <w:proofErr w:type="spellStart"/>
-      <w:r>
-        <w:t>This</w:t>
-      </w:r>
-      <w:proofErr w:type="spellEnd"/>
-      <w:r>
-        <w:t xml:space="preserve"> </w:t>
-      </w:r>
-      <w:proofErr w:type="spellStart"/>
-      <w:r>
-        <w:t>is</w:t>
-      </w:r>
-      <w:proofErr w:type="spellEnd"/>
-      <w:r>
-        <w:t xml:space="preserve"> a </w:t>
-      </w:r>
-      <w:proofErr w:type="spellStart"/>
-      <w:r>
-        <w:t>documented</w:t>
-      </w:r>
-      <w:proofErr w:type="spellEnd"/>
-      <w:r>
-        <w:t xml:space="preserve"> </w:t>
-      </w:r>
-      <w:proofErr w:type="spellStart"/>
-      <w:r>
-        <w:t>subset</w:t>
-      </w:r>
-      <w:proofErr w:type="spellEnd"/>
-      <w:r>
-        <w:t xml:space="preserve"> </w:t>
-      </w:r>
-      <w:proofErr w:type="spellStart"/>
-      <w:r>
-        <w:t>of</w:t>
-      </w:r>
-      <w:proofErr w:type="spellEnd"/>
-      <w:r>
-        <w:t xml:space="preserve"> </w:t>
-      </w:r>
-      <w:proofErr w:type="spellStart"/>
-      <w:r>
-        <w:t>the</w:t>
-      </w:r>
-      <w:proofErr w:type="spellEnd"/>
-      <w:r>
-        <w:t xml:space="preserve"> design.</w:t>
-      </w:r>
+          <w:sz w:val="20"/>
+          <w:szCs w:val="16"/>
+        </w:rPr>
+        <w:t>Lógica</w:t>
+      </w:r>
+      <w:r>
+        <w:rPr>
+          <w:b/>
+          <w:bCs/>
+          <w:sz w:val="20"/>
+          <w:szCs w:val="16"/>
+        </w:rPr>
+        <w:t xml:space="preserve">: </w:t>
+      </w:r>
+      <w:r>
+        <w:rPr>
+          <w:sz w:val="20"/>
+          <w:szCs w:val="16"/>
+        </w:rPr>
+        <w:t xml:space="preserve">A visão lógica representa estruturalmente como o sistema está integrado de maneira abstrata. Nele é possível visualizar que existe um sistema de visão e seguindo este sistema para cada tipo de ator existe uma visualização que deve ser abordada. Sendo assim, caso a visualização do cidadão, ele tem acesso à sessão de consulta ao medicamento, a fim de verificar a sua disponibilidade, além de verificar o seu próprio perfil. </w:t>
+      </w:r>
+      <w:r>
+        <w:rPr>
+          <w:sz w:val="20"/>
+          <w:szCs w:val="16"/>
+        </w:rPr>
+        <w:t xml:space="preserve">Enquanto o usuário se gestor deve ter acesso ao seu perfil e a área de gerenciamento de estoque de medicamentos, podendo este realizar operações como cadastrar, atualizar e apagar registro. </w:t>
+      </w:r>
+    </w:p>
+    <w:p>
+      <w:pPr>
+        <w:spacing w:line="240" w:lineRule="auto"/>
+        <w:ind w:left="720"/>
+        <w:jc w:val="both"/>
+        <w:rPr>
+          <w:sz w:val="20"/>
+          <w:szCs w:val="16"/>
+        </w:rPr>
+      </w:pPr>
     </w:p>
     <w:p>
       <w:pPr>
@@ -1675,193 +1500,47 @@
         </w:numPr>
         <w:spacing w:line="240" w:lineRule="auto"/>
         <w:jc w:val="both"/>
+        <w:rPr>
+          <w:sz w:val="20"/>
+          <w:szCs w:val="16"/>
+        </w:rPr>
       </w:pPr>
       <w:r>
         <w:rPr>
           <w:b/>
           <w:bCs/>
+          <w:sz w:val="20"/>
+          <w:szCs w:val="16"/>
         </w:rPr>
         <w:t>Operacional:</w:t>
       </w:r>
       <w:r>
-        <w:t xml:space="preserve"> </w:t>
-      </w:r>
-      <w:proofErr w:type="spellStart"/>
-      <w:r>
-        <w:t>Describes</w:t>
-      </w:r>
-      <w:proofErr w:type="spellEnd"/>
-      <w:r>
-        <w:t xml:space="preserve"> </w:t>
-      </w:r>
-      <w:proofErr w:type="spellStart"/>
-      <w:r>
-        <w:t>the</w:t>
-      </w:r>
-      <w:proofErr w:type="spellEnd"/>
-      <w:r>
-        <w:t xml:space="preserve"> </w:t>
-      </w:r>
-      <w:proofErr w:type="spellStart"/>
-      <w:r>
-        <w:t>physical</w:t>
-      </w:r>
-      <w:proofErr w:type="spellEnd"/>
-      <w:r>
-        <w:t xml:space="preserve"> nodes </w:t>
-      </w:r>
-      <w:proofErr w:type="spellStart"/>
-      <w:r>
-        <w:t>of</w:t>
-      </w:r>
-      <w:proofErr w:type="spellEnd"/>
-      <w:r>
-        <w:t xml:space="preserve"> </w:t>
-      </w:r>
-      <w:proofErr w:type="spellStart"/>
-      <w:r>
-        <w:t>the</w:t>
-      </w:r>
-      <w:proofErr w:type="spellEnd"/>
-      <w:r>
-        <w:t xml:space="preserve"> system </w:t>
-      </w:r>
-      <w:proofErr w:type="spellStart"/>
-      <w:r>
-        <w:t>and</w:t>
-      </w:r>
-      <w:proofErr w:type="spellEnd"/>
-      <w:r>
-        <w:t xml:space="preserve"> </w:t>
-      </w:r>
-      <w:proofErr w:type="spellStart"/>
-      <w:r>
-        <w:t>the</w:t>
-      </w:r>
-      <w:proofErr w:type="spellEnd"/>
-      <w:r>
-        <w:t xml:space="preserve"> processes, threads, </w:t>
-      </w:r>
-      <w:proofErr w:type="spellStart"/>
-      <w:r>
-        <w:t>and</w:t>
-      </w:r>
-      <w:proofErr w:type="spellEnd"/>
-      <w:r>
-        <w:t xml:space="preserve"> </w:t>
-      </w:r>
-      <w:proofErr w:type="spellStart"/>
-      <w:r>
-        <w:t>components</w:t>
-      </w:r>
-      <w:proofErr w:type="spellEnd"/>
-      <w:r>
-        <w:t xml:space="preserve"> </w:t>
-      </w:r>
-      <w:proofErr w:type="spellStart"/>
-      <w:r>
-        <w:t>that</w:t>
-      </w:r>
-      <w:proofErr w:type="spellEnd"/>
-      <w:r>
-        <w:t xml:space="preserve"> </w:t>
-      </w:r>
-      <w:proofErr w:type="spellStart"/>
-      <w:r>
-        <w:t>run</w:t>
-      </w:r>
-      <w:proofErr w:type="spellEnd"/>
-      <w:r>
-        <w:t xml:space="preserve"> </w:t>
-      </w:r>
-      <w:proofErr w:type="spellStart"/>
-      <w:r>
-        <w:t>on</w:t>
-      </w:r>
-      <w:proofErr w:type="spellEnd"/>
-      <w:r>
-        <w:t xml:space="preserve"> </w:t>
-      </w:r>
-      <w:proofErr w:type="spellStart"/>
-      <w:r>
-        <w:t>those</w:t>
-      </w:r>
-      <w:proofErr w:type="spellEnd"/>
-      <w:r>
-        <w:t xml:space="preserve"> </w:t>
-      </w:r>
-      <w:proofErr w:type="spellStart"/>
-      <w:r>
-        <w:t>physical</w:t>
-      </w:r>
-      <w:proofErr w:type="spellEnd"/>
-      <w:r>
-        <w:t xml:space="preserve"> nodes. </w:t>
-      </w:r>
-      <w:proofErr w:type="spellStart"/>
-      <w:r>
-        <w:t>This</w:t>
-      </w:r>
-      <w:proofErr w:type="spellEnd"/>
-      <w:r>
-        <w:t xml:space="preserve"> </w:t>
-      </w:r>
-      <w:proofErr w:type="spellStart"/>
-      <w:r>
-        <w:t>view</w:t>
-      </w:r>
-      <w:proofErr w:type="spellEnd"/>
-      <w:r>
-        <w:t xml:space="preserve"> </w:t>
-      </w:r>
-      <w:proofErr w:type="spellStart"/>
-      <w:r>
-        <w:t>isn’t</w:t>
-      </w:r>
-      <w:proofErr w:type="spellEnd"/>
-      <w:r>
-        <w:t xml:space="preserve"> </w:t>
-      </w:r>
-      <w:proofErr w:type="spellStart"/>
-      <w:r>
-        <w:t>necessary</w:t>
-      </w:r>
-      <w:proofErr w:type="spellEnd"/>
-      <w:r>
-        <w:t xml:space="preserve"> </w:t>
-      </w:r>
-      <w:proofErr w:type="spellStart"/>
-      <w:r>
-        <w:t>if</w:t>
-      </w:r>
-      <w:proofErr w:type="spellEnd"/>
-      <w:r>
-        <w:t xml:space="preserve"> </w:t>
-      </w:r>
-      <w:proofErr w:type="spellStart"/>
-      <w:r>
-        <w:t>the</w:t>
-      </w:r>
-      <w:proofErr w:type="spellEnd"/>
-      <w:r>
-        <w:t xml:space="preserve"> system runs in a single </w:t>
-      </w:r>
-      <w:proofErr w:type="spellStart"/>
-      <w:r>
-        <w:t>process</w:t>
-      </w:r>
-      <w:proofErr w:type="spellEnd"/>
-      <w:r>
-        <w:t xml:space="preserve"> </w:t>
-      </w:r>
-      <w:proofErr w:type="spellStart"/>
-      <w:r>
-        <w:t>and</w:t>
-      </w:r>
-      <w:proofErr w:type="spellEnd"/>
-      <w:r>
-        <w:t xml:space="preserve"> thread.</w:t>
-      </w:r>
+        <w:rPr>
+          <w:sz w:val="20"/>
+          <w:szCs w:val="16"/>
+        </w:rPr>
+        <w:t xml:space="preserve"> Describes the physical nodes of the system and the processes, threads, and components that run on those physical nodes. This view isn’t necessary if the system runs in a single process and thread.</w:t>
+      </w:r>
+    </w:p>
+    <w:p>
+      <w:pPr>
+        <w:pStyle w:val="PargrafodaLista"/>
+        <w:rPr>
+          <w:sz w:val="20"/>
+          <w:szCs w:val="16"/>
+        </w:rPr>
+      </w:pPr>
+    </w:p>
+    <w:p>
+      <w:pPr>
+        <w:spacing w:line="240" w:lineRule="auto"/>
+        <w:ind w:left="720"/>
+        <w:jc w:val="both"/>
+        <w:rPr>
+          <w:sz w:val="20"/>
+          <w:szCs w:val="16"/>
+        </w:rPr>
+      </w:pPr>
     </w:p>
     <w:p>
       <w:pPr>
@@ -1871,27 +1550,45 @@
         </w:numPr>
         <w:spacing w:line="240" w:lineRule="auto"/>
         <w:jc w:val="both"/>
+        <w:rPr>
+          <w:sz w:val="20"/>
+          <w:szCs w:val="16"/>
+        </w:rPr>
       </w:pPr>
       <w:r>
         <w:rPr>
           <w:b/>
           <w:bCs/>
+          <w:sz w:val="20"/>
+          <w:szCs w:val="16"/>
         </w:rPr>
         <w:t xml:space="preserve">Caso de uso: </w:t>
       </w:r>
       <w:r>
+        <w:rPr>
+          <w:sz w:val="20"/>
+          <w:szCs w:val="16"/>
+        </w:rPr>
         <w:t>Para esse sistema foi desenvolvido um documento de caso de uso</w:t>
       </w:r>
       <w:r>
+        <w:rPr>
+          <w:sz w:val="20"/>
+          <w:szCs w:val="16"/>
+        </w:rPr>
         <w:t xml:space="preserve"> detalhando as ações de cada ator</w:t>
       </w:r>
       <w:r>
+        <w:rPr>
+          <w:sz w:val="20"/>
+          <w:szCs w:val="16"/>
+        </w:rPr>
         <w:t>.</w:t>
       </w:r>
     </w:p>
     <w:sectPr>
-      <w:headerReference w:type="default" r:id="rId7"/>
-      <w:footerReference w:type="default" r:id="rId8"/>
+      <w:headerReference w:type="default" r:id="rId8"/>
+      <w:footerReference w:type="default" r:id="rId9"/>
       <w:pgSz w:w="12240" w:h="15840"/>
       <w:pgMar w:top="1440" w:right="1440" w:bottom="1440" w:left="1440" w:header="720" w:footer="720" w:gutter="0"/>
       <w:cols w:space="720"/>
@@ -1949,11 +1646,9 @@
           <w:pPr>
             <w:ind w:right="360"/>
           </w:pPr>
-          <w:proofErr w:type="spellStart"/>
           <w:r>
             <w:t>Confidential</w:t>
           </w:r>
-          <w:proofErr w:type="spellEnd"/>
         </w:p>
       </w:tc>
       <w:tc>

</xml_diff>

<commit_message>
Update artifact: architecture notebook
</commit_message>
<xml_diff>
--- a/attachments/files-odt/cadernoarquitetura.docx
+++ b/attachments/files-odt/cadernoarquitetura.docx
@@ -955,7 +955,23 @@
           <w:sz w:val="20"/>
           <w:szCs w:val="16"/>
         </w:rPr>
-        <w:t>Aqui são listadas decisões que foram tomadas em relação às abordagens arquitetônicas e as restrições impostas à maneira de como os desenvolvedores constroem o sistema. Essa lista deve servir como diretriz para definir partes arquiteturalmente significativas do sistema de forma que possa orientar o desenvolvedor na construção do sistema.</w:t>
+        <w:t xml:space="preserve">Aqui são listadas decisões que foram tomadas em relação às abordagens arquitetônicas e as restrições impostas à maneira de como os desenvolvedores constroem o sistema. Essa lista deve servir como diretriz para definir partes </w:t>
+      </w:r>
+      <w:proofErr w:type="spellStart"/>
+      <w:r>
+        <w:rPr>
+          <w:sz w:val="20"/>
+          <w:szCs w:val="16"/>
+        </w:rPr>
+        <w:t>arquiteturalmente</w:t>
+      </w:r>
+      <w:proofErr w:type="spellEnd"/>
+      <w:r>
+        <w:rPr>
+          <w:sz w:val="20"/>
+          <w:szCs w:val="16"/>
+        </w:rPr>
+        <w:t xml:space="preserve"> significativas do sistema de forma que possa orientar o desenvolvedor na construção do sistema.</w:t>
       </w:r>
     </w:p>
     <w:p>
@@ -1218,7 +1234,23 @@
           <w:sz w:val="20"/>
           <w:szCs w:val="16"/>
         </w:rPr>
-        <w:t xml:space="preserve">O sistema de gestão permite acesso à área de consulta dos medicamentos, permitindo ter acesso as informações do medicamento. Além de permitir acesso ao seu perfil. </w:t>
+        <w:t xml:space="preserve">O sistema de gestão permite acesso à área de consulta dos medicamentos, permitindo ter acesso </w:t>
+      </w:r>
+      <w:proofErr w:type="spellStart"/>
+      <w:r>
+        <w:rPr>
+          <w:sz w:val="20"/>
+          <w:szCs w:val="16"/>
+        </w:rPr>
+        <w:t>as</w:t>
+      </w:r>
+      <w:proofErr w:type="spellEnd"/>
+      <w:r>
+        <w:rPr>
+          <w:sz w:val="20"/>
+          <w:szCs w:val="16"/>
+        </w:rPr>
+        <w:t xml:space="preserve"> informações do medicamento. Além de permitir acesso ao seu perfil. </w:t>
       </w:r>
     </w:p>
     <w:p>
@@ -1340,6 +1372,263 @@
     <w:p>
       <w:pPr>
         <w:ind w:firstLine="360"/>
+        <w:jc w:val="both"/>
+        <w:rPr>
+          <w:sz w:val="20"/>
+          <w:szCs w:val="16"/>
+        </w:rPr>
+      </w:pPr>
+      <w:r>
+        <w:rPr>
+          <w:sz w:val="20"/>
+          <w:szCs w:val="16"/>
+        </w:rPr>
+        <w:t xml:space="preserve">Para </w:t>
+      </w:r>
+      <w:r>
+        <w:rPr>
+          <w:sz w:val="20"/>
+          <w:szCs w:val="16"/>
+        </w:rPr>
+        <w:t xml:space="preserve">a implementação </w:t>
+      </w:r>
+      <w:r>
+        <w:rPr>
+          <w:sz w:val="20"/>
+          <w:szCs w:val="16"/>
+        </w:rPr>
+        <w:t>da arquitetura será utilizado o</w:t>
+      </w:r>
+      <w:r>
+        <w:rPr>
+          <w:sz w:val="20"/>
+          <w:szCs w:val="16"/>
+        </w:rPr>
+        <w:t xml:space="preserve"> padrão arquitetural MVC, model, View, </w:t>
+      </w:r>
+      <w:proofErr w:type="spellStart"/>
+      <w:r>
+        <w:rPr>
+          <w:sz w:val="20"/>
+          <w:szCs w:val="16"/>
+        </w:rPr>
+        <w:t>controller</w:t>
+      </w:r>
+      <w:proofErr w:type="spellEnd"/>
+      <w:r>
+        <w:rPr>
+          <w:sz w:val="20"/>
+          <w:szCs w:val="16"/>
+        </w:rPr>
+        <w:t>. Esse padrão permite que o código seja separado em três camadas de forma que o front-</w:t>
+      </w:r>
+      <w:proofErr w:type="spellStart"/>
+      <w:r>
+        <w:rPr>
+          <w:sz w:val="20"/>
+          <w:szCs w:val="16"/>
+        </w:rPr>
+        <w:t>end</w:t>
+      </w:r>
+      <w:proofErr w:type="spellEnd"/>
+      <w:r>
+        <w:rPr>
+          <w:sz w:val="20"/>
+          <w:szCs w:val="16"/>
+        </w:rPr>
+        <w:t xml:space="preserve"> fique estruturado separadamente do </w:t>
+      </w:r>
+      <w:proofErr w:type="spellStart"/>
+      <w:r>
+        <w:rPr>
+          <w:sz w:val="20"/>
+          <w:szCs w:val="16"/>
+        </w:rPr>
+        <w:t>back</w:t>
+      </w:r>
+      <w:proofErr w:type="spellEnd"/>
+      <w:r>
+        <w:rPr>
+          <w:sz w:val="20"/>
+          <w:szCs w:val="16"/>
+        </w:rPr>
+        <w:t xml:space="preserve">-end. </w:t>
+      </w:r>
+      <w:r>
+        <w:rPr>
+          <w:sz w:val="20"/>
+          <w:szCs w:val="16"/>
+        </w:rPr>
+        <w:t xml:space="preserve">O model é a camada responsável por conter as regras de negócio implementadas, contendo também, as entidades do projeto e permite a camada de acesso aos dados.  A View é </w:t>
+      </w:r>
+      <w:proofErr w:type="spellStart"/>
+      <w:r>
+        <w:rPr>
+          <w:sz w:val="20"/>
+          <w:szCs w:val="16"/>
+        </w:rPr>
+        <w:t>reponsável</w:t>
+      </w:r>
+      <w:proofErr w:type="spellEnd"/>
+      <w:r>
+        <w:rPr>
+          <w:sz w:val="20"/>
+          <w:szCs w:val="16"/>
+        </w:rPr>
+        <w:t xml:space="preserve"> por renderizar a resposta à requisição que é feita no sistema. A </w:t>
+      </w:r>
+      <w:proofErr w:type="spellStart"/>
+      <w:r>
+        <w:rPr>
+          <w:sz w:val="20"/>
+          <w:szCs w:val="16"/>
+        </w:rPr>
+        <w:t>controller</w:t>
+      </w:r>
+      <w:proofErr w:type="spellEnd"/>
+      <w:r>
+        <w:rPr>
+          <w:sz w:val="20"/>
+          <w:szCs w:val="16"/>
+        </w:rPr>
+        <w:t xml:space="preserve"> é responsável por fazer o intermédio com a base de dados. Sendo assim, quando o sistema receber uma requisição, a primeira camada que recebe a solicitação é a </w:t>
+      </w:r>
+      <w:proofErr w:type="spellStart"/>
+      <w:r>
+        <w:rPr>
+          <w:sz w:val="20"/>
+          <w:szCs w:val="16"/>
+        </w:rPr>
+        <w:t>controller</w:t>
+      </w:r>
+      <w:proofErr w:type="spellEnd"/>
+      <w:r>
+        <w:rPr>
+          <w:sz w:val="20"/>
+          <w:szCs w:val="16"/>
+        </w:rPr>
+        <w:t>, sendo esta responsável por realizar o intermédio entre a camada model e View.</w:t>
+      </w:r>
+    </w:p>
+    <w:p>
+      <w:pPr>
+        <w:ind w:firstLine="360"/>
+        <w:jc w:val="both"/>
+        <w:rPr>
+          <w:sz w:val="20"/>
+          <w:szCs w:val="16"/>
+        </w:rPr>
+      </w:pPr>
+    </w:p>
+    <w:p>
+      <w:pPr>
+        <w:jc w:val="both"/>
+        <w:rPr>
+          <w:sz w:val="20"/>
+          <w:szCs w:val="16"/>
+        </w:rPr>
+      </w:pPr>
+    </w:p>
+    <w:p>
+      <w:pPr>
+        <w:pStyle w:val="Ttulo1"/>
+        <w:spacing w:line="240" w:lineRule="auto"/>
+        <w:jc w:val="both"/>
+      </w:pPr>
+      <w:r>
+        <w:t xml:space="preserve">Visualizações da arquitetura </w:t>
+      </w:r>
+    </w:p>
+    <w:p>
+      <w:pPr>
+        <w:pStyle w:val="Ttulo2"/>
+        <w:spacing w:line="240" w:lineRule="auto"/>
+        <w:jc w:val="both"/>
+        <w:rPr>
+          <w:rFonts w:ascii="Times New Roman" w:hAnsi="Times New Roman"/>
+          <w:b w:val="0"/>
+          <w:bCs/>
+        </w:rPr>
+      </w:pPr>
+      <w:r>
+        <w:rPr>
+          <w:rFonts w:ascii="Times New Roman" w:hAnsi="Times New Roman"/>
+          <w:b w:val="0"/>
+          <w:bCs/>
+        </w:rPr>
+        <w:t>A fim de realizar a descrição da visualização da arquitetura de software será descrito e ilustrada as visões de arquitetura lógica e operacional. Além disso também será evidenciado e apresentado o caso de uso do sistema de software.</w:t>
+      </w:r>
+    </w:p>
+    <w:p>
+      <w:pPr>
+        <w:pStyle w:val="Ttulo2"/>
+        <w:spacing w:line="240" w:lineRule="auto"/>
+        <w:ind w:firstLine="0"/>
+        <w:jc w:val="both"/>
+      </w:pPr>
+      <w:r>
+        <w:t>Visões recomendadas</w:t>
+      </w:r>
+    </w:p>
+    <w:p>
+      <w:pPr>
+        <w:numPr>
+          <w:ilvl w:val="0"/>
+          <w:numId w:val="2"/>
+        </w:numPr>
+        <w:spacing w:line="240" w:lineRule="auto"/>
+        <w:jc w:val="both"/>
+        <w:rPr>
+          <w:sz w:val="20"/>
+          <w:szCs w:val="16"/>
+        </w:rPr>
+      </w:pPr>
+      <w:r>
+        <w:rPr>
+          <w:b/>
+          <w:bCs/>
+          <w:sz w:val="20"/>
+          <w:szCs w:val="16"/>
+        </w:rPr>
+        <w:t>Lógica</w:t>
+      </w:r>
+      <w:r>
+        <w:rPr>
+          <w:b/>
+          <w:bCs/>
+          <w:sz w:val="20"/>
+          <w:szCs w:val="16"/>
+        </w:rPr>
+        <w:t xml:space="preserve">: </w:t>
+      </w:r>
+      <w:r>
+        <w:rPr>
+          <w:sz w:val="20"/>
+          <w:szCs w:val="16"/>
+        </w:rPr>
+        <w:t xml:space="preserve">A visão lógica representa estruturalmente como o sistema está integrado de maneira abstrata. Nele é possível visualizar que existe um sistema de visão e seguindo este sistema para cada tipo de ator existe uma visualização que deve ser abordada. Sendo assim, caso a visualização do cidadão, ele tem acesso à sessão de consulta ao medicamento, a fim de verificar a sua disponibilidade, além de verificar o seu próprio perfil. </w:t>
+      </w:r>
+      <w:r>
+        <w:rPr>
+          <w:sz w:val="20"/>
+          <w:szCs w:val="16"/>
+        </w:rPr>
+        <w:t xml:space="preserve">Enquanto o usuário se gestor deve ter acesso ao seu perfil e a área de gerenciamento de estoque de medicamentos, podendo este realizar operações como cadastrar, atualizar e apagar registro. </w:t>
+      </w:r>
+    </w:p>
+    <w:p>
+      <w:pPr>
+        <w:spacing w:line="240" w:lineRule="auto"/>
+        <w:jc w:val="both"/>
+        <w:rPr>
+          <w:sz w:val="20"/>
+          <w:szCs w:val="16"/>
+        </w:rPr>
+      </w:pPr>
+    </w:p>
+    <w:p>
+      <w:pPr>
+        <w:ind w:firstLine="360"/>
         <w:rPr>
           <w:sz w:val="20"/>
           <w:szCs w:val="16"/>
@@ -1364,10 +1653,19 @@
     <w:p/>
     <w:p>
       <w:pPr>
-        <w:jc w:val="both"/>
-      </w:pPr>
-      <w:r>
-        <w:pict w14:anchorId="1B236E64">
+        <w:spacing w:line="240" w:lineRule="auto"/>
+        <w:jc w:val="both"/>
+        <w:rPr>
+          <w:sz w:val="20"/>
+          <w:szCs w:val="16"/>
+        </w:rPr>
+      </w:pPr>
+      <w:r>
+        <w:lastRenderedPageBreak/>
+        <w:t xml:space="preserve">                 </w:t>
+      </w:r>
+      <w:r>
+        <w:pict w14:anchorId="25EFD0D9">
           <v:shapetype id="_x0000_t75" coordsize="21600,21600" o:spt="75" o:preferrelative="t" path="m@4@5l@4@11@9@11@9@5xe" filled="f" stroked="f">
             <v:stroke joinstyle="miter"/>
             <v:formulas>
@@ -1387,7 +1685,7 @@
             <v:path o:extrusionok="f" gradientshapeok="t" o:connecttype="rect"/>
             <o:lock v:ext="edit" aspectratio="t"/>
           </v:shapetype>
-          <v:shape id="_x0000_i1025" type="#_x0000_t75" style="width:6in;height:304.5pt">
+          <v:shape id="_x0000_i1027" type="#_x0000_t75" style="width:383.25pt;height:270pt">
             <v:imagedata r:id="rId7" o:title="logical view of architecture"/>
           </v:shape>
         </w:pict>
@@ -1395,45 +1693,14 @@
     </w:p>
     <w:p>
       <w:pPr>
-        <w:pStyle w:val="Ttulo1"/>
-        <w:spacing w:line="240" w:lineRule="auto"/>
-        <w:jc w:val="both"/>
-      </w:pPr>
-      <w:r>
-        <w:lastRenderedPageBreak/>
-        <w:t xml:space="preserve">Visualizações da arquitetura </w:t>
-      </w:r>
-    </w:p>
-    <w:p>
-      <w:pPr>
-        <w:pStyle w:val="Ttulo2"/>
-        <w:spacing w:line="240" w:lineRule="auto"/>
-        <w:jc w:val="both"/>
-        <w:rPr>
-          <w:rFonts w:ascii="Times New Roman" w:hAnsi="Times New Roman"/>
-          <w:b w:val="0"/>
-          <w:bCs/>
-        </w:rPr>
-      </w:pPr>
-      <w:r>
-        <w:rPr>
-          <w:rFonts w:ascii="Times New Roman" w:hAnsi="Times New Roman"/>
-          <w:b w:val="0"/>
-          <w:bCs/>
-        </w:rPr>
-        <w:t>A fim de realizar a descrição da visualização da arquitetura de software será descrito e ilustrada as visões de arquitetura lógica e operacional. Além disso também será evidenciado e apresentado o caso de uso do sistema de software.</w:t>
-      </w:r>
-    </w:p>
-    <w:p>
-      <w:pPr>
-        <w:pStyle w:val="Ttulo2"/>
-        <w:spacing w:line="240" w:lineRule="auto"/>
-        <w:ind w:firstLine="0"/>
-        <w:jc w:val="both"/>
-      </w:pPr>
-      <w:r>
-        <w:t>Visões recomendadas</w:t>
-      </w:r>
+        <w:spacing w:line="240" w:lineRule="auto"/>
+        <w:ind w:left="720"/>
+        <w:jc w:val="both"/>
+        <w:rPr>
+          <w:sz w:val="20"/>
+          <w:szCs w:val="16"/>
+        </w:rPr>
+      </w:pPr>
     </w:p>
     <w:p>
       <w:pPr>
@@ -1446,40 +1713,49 @@
         <w:rPr>
           <w:sz w:val="20"/>
           <w:szCs w:val="16"/>
-        </w:rPr>
-      </w:pPr>
+          <w:lang w:val="en-US"/>
+        </w:rPr>
+      </w:pPr>
+      <w:proofErr w:type="spellStart"/>
       <w:r>
         <w:rPr>
           <w:b/>
           <w:bCs/>
           <w:sz w:val="20"/>
           <w:szCs w:val="16"/>
-        </w:rPr>
-        <w:t>Lógica</w:t>
-      </w:r>
+          <w:lang w:val="en-US"/>
+        </w:rPr>
+        <w:t>Operacional</w:t>
+      </w:r>
+      <w:proofErr w:type="spellEnd"/>
       <w:r>
         <w:rPr>
           <w:b/>
           <w:bCs/>
           <w:sz w:val="20"/>
           <w:szCs w:val="16"/>
-        </w:rPr>
-        <w:t xml:space="preserve">: </w:t>
-      </w:r>
-      <w:r>
-        <w:rPr>
-          <w:sz w:val="20"/>
-          <w:szCs w:val="16"/>
-        </w:rPr>
-        <w:t xml:space="preserve">A visão lógica representa estruturalmente como o sistema está integrado de maneira abstrata. Nele é possível visualizar que existe um sistema de visão e seguindo este sistema para cada tipo de ator existe uma visualização que deve ser abordada. Sendo assim, caso a visualização do cidadão, ele tem acesso à sessão de consulta ao medicamento, a fim de verificar a sua disponibilidade, além de verificar o seu próprio perfil. </w:t>
-      </w:r>
-      <w:r>
-        <w:rPr>
-          <w:sz w:val="20"/>
-          <w:szCs w:val="16"/>
-        </w:rPr>
-        <w:t xml:space="preserve">Enquanto o usuário se gestor deve ter acesso ao seu perfil e a área de gerenciamento de estoque de medicamentos, podendo este realizar operações como cadastrar, atualizar e apagar registro. </w:t>
-      </w:r>
+          <w:lang w:val="en-US"/>
+        </w:rPr>
+        <w:t>:</w:t>
+      </w:r>
+      <w:r>
+        <w:rPr>
+          <w:sz w:val="20"/>
+          <w:szCs w:val="16"/>
+          <w:lang w:val="en-US"/>
+        </w:rPr>
+        <w:t xml:space="preserve"> Describes the physical nodes of the system and the processes, threads, and components that run on those physical nodes. This view isn’t necessary if the system runs in a single process and thread.</w:t>
+      </w:r>
+    </w:p>
+    <w:p>
+      <w:pPr>
+        <w:pStyle w:val="PargrafodaLista"/>
+        <w:rPr>
+          <w:sz w:val="20"/>
+          <w:szCs w:val="16"/>
+          <w:lang w:val="en-US"/>
+        </w:rPr>
+      </w:pPr>
     </w:p>
     <w:p>
       <w:pPr>
@@ -1489,56 +1765,7 @@
         <w:rPr>
           <w:sz w:val="20"/>
           <w:szCs w:val="16"/>
-        </w:rPr>
-      </w:pPr>
-    </w:p>
-    <w:p>
-      <w:pPr>
-        <w:numPr>
-          <w:ilvl w:val="0"/>
-          <w:numId w:val="2"/>
-        </w:numPr>
-        <w:spacing w:line="240" w:lineRule="auto"/>
-        <w:jc w:val="both"/>
-        <w:rPr>
-          <w:sz w:val="20"/>
-          <w:szCs w:val="16"/>
-        </w:rPr>
-      </w:pPr>
-      <w:r>
-        <w:rPr>
-          <w:b/>
-          <w:bCs/>
-          <w:sz w:val="20"/>
-          <w:szCs w:val="16"/>
-        </w:rPr>
-        <w:t>Operacional:</w:t>
-      </w:r>
-      <w:r>
-        <w:rPr>
-          <w:sz w:val="20"/>
-          <w:szCs w:val="16"/>
-        </w:rPr>
-        <w:t xml:space="preserve"> Describes the physical nodes of the system and the processes, threads, and components that run on those physical nodes. This view isn’t necessary if the system runs in a single process and thread.</w:t>
-      </w:r>
-    </w:p>
-    <w:p>
-      <w:pPr>
-        <w:pStyle w:val="PargrafodaLista"/>
-        <w:rPr>
-          <w:sz w:val="20"/>
-          <w:szCs w:val="16"/>
-        </w:rPr>
-      </w:pPr>
-    </w:p>
-    <w:p>
-      <w:pPr>
-        <w:spacing w:line="240" w:lineRule="auto"/>
-        <w:ind w:left="720"/>
-        <w:jc w:val="both"/>
-        <w:rPr>
-          <w:sz w:val="20"/>
-          <w:szCs w:val="16"/>
+          <w:lang w:val="en-US"/>
         </w:rPr>
       </w:pPr>
     </w:p>
@@ -1646,9 +1873,11 @@
           <w:pPr>
             <w:ind w:right="360"/>
           </w:pPr>
+          <w:proofErr w:type="spellStart"/>
           <w:r>
             <w:t>Confidential</w:t>
           </w:r>
+          <w:proofErr w:type="spellEnd"/>
         </w:p>
       </w:tc>
       <w:tc>

</xml_diff>